<commit_message>
🔎 Resume and CV updates
</commit_message>
<xml_diff>
--- a/cv/cv.docx
+++ b/cv/cv.docx
@@ -19,7 +19,13 @@
         <w:rPr>
           <w:rFonts w:ascii="Roboto" w:hAnsi="Roboto" w:cs="Times New Roman"/>
         </w:rPr>
-        <w:t>AMD Recruitment Team</w:t>
+        <w:t>Intel</w:t>
+      </w:r>
+      <w:r>
+        <w:rPr>
+          <w:rFonts w:ascii="Roboto" w:hAnsi="Roboto" w:cs="Times New Roman"/>
+        </w:rPr>
+        <w:t xml:space="preserve"> Recruitment Team</w:t>
       </w:r>
       <w:r>
         <w:rPr>
@@ -45,7 +51,45 @@
         <w:rPr>
           <w:rFonts w:ascii="Roboto" w:hAnsi="Roboto" w:cs="Times New Roman"/>
         </w:rPr>
-        <w:t>, a third year Computer Science student at The University of Toronto, and am interested in applying for this Software Engineering Intern position. I have a strong interest in not only</w:t>
+        <w:t xml:space="preserve">, a third year Computer Science student at The University of </w:t>
+      </w:r>
+      <w:proofErr w:type="gramStart"/>
+      <w:r>
+        <w:rPr>
+          <w:rFonts w:ascii="Roboto" w:hAnsi="Roboto" w:cs="Times New Roman"/>
+        </w:rPr>
+        <w:t>Toronto, and</w:t>
+      </w:r>
+      <w:proofErr w:type="gramEnd"/>
+      <w:r>
+        <w:rPr>
+          <w:rFonts w:ascii="Roboto" w:hAnsi="Roboto" w:cs="Times New Roman"/>
+        </w:rPr>
+        <w:t xml:space="preserve"> am interested in applying for </w:t>
+      </w:r>
+      <w:r>
+        <w:rPr>
+          <w:rFonts w:ascii="Roboto" w:hAnsi="Roboto" w:cs="Times New Roman"/>
+        </w:rPr>
+        <w:t>Graphics Hardware Design Engineer</w:t>
+      </w:r>
+      <w:r>
+        <w:rPr>
+          <w:rFonts w:ascii="Roboto" w:hAnsi="Roboto" w:cs="Times New Roman"/>
+        </w:rPr>
+        <w:t xml:space="preserve"> </w:t>
+      </w:r>
+      <w:r>
+        <w:rPr>
+          <w:rFonts w:ascii="Roboto" w:hAnsi="Roboto" w:cs="Times New Roman"/>
+        </w:rPr>
+        <w:t>position</w:t>
+      </w:r>
+      <w:r>
+        <w:rPr>
+          <w:rFonts w:ascii="Roboto" w:hAnsi="Roboto" w:cs="Times New Roman"/>
+        </w:rPr>
+        <w:t>. I have a strong interest in not only</w:t>
       </w:r>
       <w:r>
         <w:rPr>
@@ -57,14 +101,52 @@
         <w:rPr>
           <w:rFonts w:ascii="Roboto" w:hAnsi="Roboto" w:cs="Times New Roman"/>
         </w:rPr>
-        <w:t xml:space="preserve"> AMD</w:t>
-      </w:r>
-      <w:r>
-        <w:rPr>
-          <w:rFonts w:ascii="Roboto" w:hAnsi="Roboto" w:cs="Times New Roman"/>
-        </w:rPr>
-        <w:t xml:space="preserve"> as a company, as I use AMD processors, graphics cards, and graphics drivers on a daily basis</w:t>
-      </w:r>
+        <w:t xml:space="preserve"> </w:t>
+      </w:r>
+      <w:r>
+        <w:rPr>
+          <w:rFonts w:ascii="Roboto" w:hAnsi="Roboto" w:cs="Times New Roman"/>
+        </w:rPr>
+        <w:t>Intel</w:t>
+      </w:r>
+      <w:r>
+        <w:rPr>
+          <w:rFonts w:ascii="Roboto" w:hAnsi="Roboto" w:cs="Times New Roman"/>
+        </w:rPr>
+        <w:t xml:space="preserve"> as a company, as I use </w:t>
+      </w:r>
+      <w:r>
+        <w:rPr>
+          <w:rFonts w:ascii="Roboto" w:hAnsi="Roboto" w:cs="Times New Roman"/>
+        </w:rPr>
+        <w:t>Intel</w:t>
+      </w:r>
+      <w:r>
+        <w:rPr>
+          <w:rFonts w:ascii="Roboto" w:hAnsi="Roboto" w:cs="Times New Roman"/>
+        </w:rPr>
+        <w:t xml:space="preserve"> processors, </w:t>
+      </w:r>
+      <w:r>
+        <w:rPr>
+          <w:rFonts w:ascii="Roboto" w:hAnsi="Roboto" w:cs="Times New Roman"/>
+        </w:rPr>
+        <w:t>firmware,</w:t>
+      </w:r>
+      <w:r>
+        <w:rPr>
+          <w:rFonts w:ascii="Roboto" w:hAnsi="Roboto" w:cs="Times New Roman"/>
+        </w:rPr>
+        <w:t xml:space="preserve"> and graphics drivers </w:t>
+      </w:r>
+      <w:proofErr w:type="gramStart"/>
+      <w:r>
+        <w:rPr>
+          <w:rFonts w:ascii="Roboto" w:hAnsi="Roboto" w:cs="Times New Roman"/>
+        </w:rPr>
+        <w:t>on a daily basis</w:t>
+      </w:r>
+      <w:proofErr w:type="gramEnd"/>
       <w:r>
         <w:rPr>
           <w:rFonts w:ascii="Roboto" w:hAnsi="Roboto" w:cs="Times New Roman"/>
@@ -119,7 +201,21 @@
         <w:rPr>
           <w:rFonts w:ascii="Roboto" w:hAnsi="Roboto" w:cs="Times New Roman"/>
         </w:rPr>
-        <w:t>, I have gained a lot of experience with lower-level programming languages such as C/C++, very commonly used C libraries, and useful external tools like Makefile and Visual Studio</w:t>
+        <w:t xml:space="preserve">, I have gained a lot of experience with lower-level programming languages such as C/C++, very commonly used C libraries, and useful external tools like </w:t>
+      </w:r>
+      <w:proofErr w:type="spellStart"/>
+      <w:r>
+        <w:rPr>
+          <w:rFonts w:ascii="Roboto" w:hAnsi="Roboto" w:cs="Times New Roman"/>
+        </w:rPr>
+        <w:t>Makefile</w:t>
+      </w:r>
+      <w:proofErr w:type="spellEnd"/>
+      <w:r>
+        <w:rPr>
+          <w:rFonts w:ascii="Roboto" w:hAnsi="Roboto" w:cs="Times New Roman"/>
+        </w:rPr>
+        <w:t xml:space="preserve"> and Visual Studio</w:t>
       </w:r>
       <w:r>
         <w:rPr>
@@ -151,7 +247,13 @@
         <w:rPr>
           <w:rFonts w:ascii="Roboto" w:hAnsi="Roboto" w:cs="Times New Roman"/>
         </w:rPr>
-        <w:t>Through working at AMD</w:t>
+        <w:t xml:space="preserve">Through working at </w:t>
+      </w:r>
+      <w:r>
+        <w:rPr>
+          <w:rFonts w:ascii="Roboto" w:hAnsi="Roboto" w:cs="Times New Roman"/>
+        </w:rPr>
+        <w:t>Intel</w:t>
       </w:r>
       <w:r>
         <w:rPr>
@@ -341,22 +443,6 @@
         </w:rPr>
         <w:t>Email: simonsc.chen@mail.utoronto.ca</w:t>
       </w:r>
-    </w:p>
-    <w:p>
-      <w:pPr>
-        <w:spacing w:line="360" w:lineRule="auto"/>
-        <w:rPr>
-          <w:rFonts w:ascii="Roboto" w:hAnsi="Roboto" w:cs="Times New Roman"/>
-        </w:rPr>
-      </w:pPr>
-    </w:p>
-    <w:p>
-      <w:pPr>
-        <w:spacing w:line="360" w:lineRule="auto"/>
-        <w:rPr>
-          <w:rFonts w:ascii="Roboto" w:hAnsi="Roboto" w:cs="Times New Roman"/>
-        </w:rPr>
-      </w:pPr>
     </w:p>
     <w:p>
       <w:pPr>

</xml_diff>